<commit_message>
The Dragon Boat Fedtival
</commit_message>
<xml_diff>
--- a/readme.docx
+++ b/readme.docx
@@ -54,6 +54,39 @@
       </w:r>
       <w:r>
         <w:t>5</w:t>
+      </w:r>
+      <w:r>
+        <w:rPr>
+          <w:rFonts w:hint="eastAsia"/>
+        </w:rPr>
+        <w:t>日</w:t>
+      </w:r>
+    </w:p>
+    <w:p>
+      <w:pPr>
+        <w:rPr>
+          <w:rFonts w:hint="eastAsia"/>
+        </w:rPr>
+      </w:pPr>
+      <w:r>
+        <w:rPr>
+          <w:rFonts w:hint="eastAsia"/>
+        </w:rPr>
+        <w:t>多云</w:t>
+      </w:r>
+    </w:p>
+    <w:p>
+      <w:r>
+        <w:t>2022</w:t>
+      </w:r>
+      <w:r>
+        <w:rPr>
+          <w:rFonts w:hint="eastAsia"/>
+        </w:rPr>
+        <w:t>年6月2</w:t>
+      </w:r>
+      <w:r>
+        <w:t>6</w:t>
       </w:r>
       <w:r>
         <w:rPr>

</xml_diff>